<commit_message>
Cafesito por la mañana
Actualizaciones
</commit_message>
<xml_diff>
--- a/appGAS - Gestion/ENT_Entregables/Entregable#1.docx
+++ b/appGAS - Gestion/ENT_Entregables/Entregable#1.docx
@@ -453,7 +453,7 @@
           <w:r>
             <w:fldChar w:fldCharType="separate"/>
           </w:r>
-          <w:hyperlink w:anchor="_Toc513164933" w:history="1">
+          <w:hyperlink w:anchor="_Toc513237823" w:history="1">
             <w:r>
               <w:rPr>
                 <w:rStyle w:val="Hipervnculo"/>
@@ -494,7 +494,7 @@
                 <w:noProof/>
                 <w:webHidden/>
               </w:rPr>
-              <w:instrText xml:space="preserve"> PAGEREF _Toc513164933 \h </w:instrText>
+              <w:instrText xml:space="preserve"> PAGEREF _Toc513237823 \h </w:instrText>
             </w:r>
             <w:r>
               <w:rPr>
@@ -537,7 +537,7 @@
               <w:noProof/>
             </w:rPr>
           </w:pPr>
-          <w:hyperlink w:anchor="_Toc513164934" w:history="1">
+          <w:hyperlink w:anchor="_Toc513237824" w:history="1">
             <w:r>
               <w:rPr>
                 <w:rStyle w:val="Hipervnculo"/>
@@ -580,7 +580,7 @@
                 <w:noProof/>
                 <w:webHidden/>
               </w:rPr>
-              <w:instrText xml:space="preserve"> PAGEREF _Toc513164934 \h </w:instrText>
+              <w:instrText xml:space="preserve"> PAGEREF _Toc513237824 \h </w:instrText>
             </w:r>
             <w:r>
               <w:rPr>
@@ -623,7 +623,7 @@
               <w:noProof/>
             </w:rPr>
           </w:pPr>
-          <w:hyperlink w:anchor="_Toc513164935" w:history="1">
+          <w:hyperlink w:anchor="_Toc513237825" w:history="1">
             <w:r>
               <w:rPr>
                 <w:rStyle w:val="Hipervnculo"/>
@@ -666,7 +666,7 @@
                 <w:noProof/>
                 <w:webHidden/>
               </w:rPr>
-              <w:instrText xml:space="preserve"> PAGEREF _Toc513164935 \h </w:instrText>
+              <w:instrText xml:space="preserve"> PAGEREF _Toc513237825 \h </w:instrText>
             </w:r>
             <w:r>
               <w:rPr>
@@ -709,7 +709,7 @@
               <w:noProof/>
             </w:rPr>
           </w:pPr>
-          <w:hyperlink w:anchor="_Toc513164936" w:history="1">
+          <w:hyperlink w:anchor="_Toc513237826" w:history="1">
             <w:r>
               <w:rPr>
                 <w:rStyle w:val="Hipervnculo"/>
@@ -752,7 +752,7 @@
                 <w:noProof/>
                 <w:webHidden/>
               </w:rPr>
-              <w:instrText xml:space="preserve"> PAGEREF _Toc513164936 \h </w:instrText>
+              <w:instrText xml:space="preserve"> PAGEREF _Toc513237826 \h </w:instrText>
             </w:r>
             <w:r>
               <w:rPr>
@@ -795,7 +795,7 @@
               <w:noProof/>
             </w:rPr>
           </w:pPr>
-          <w:hyperlink w:anchor="_Toc513164937" w:history="1">
+          <w:hyperlink w:anchor="_Toc513237827" w:history="1">
             <w:r>
               <w:rPr>
                 <w:rStyle w:val="Hipervnculo"/>
@@ -838,7 +838,7 @@
                 <w:noProof/>
                 <w:webHidden/>
               </w:rPr>
-              <w:instrText xml:space="preserve"> PAGEREF _Toc513164937 \h </w:instrText>
+              <w:instrText xml:space="preserve"> PAGEREF _Toc513237827 \h </w:instrText>
             </w:r>
             <w:r>
               <w:rPr>
@@ -881,7 +881,7 @@
               <w:noProof/>
             </w:rPr>
           </w:pPr>
-          <w:hyperlink w:anchor="_Toc513164938" w:history="1">
+          <w:hyperlink w:anchor="_Toc513237828" w:history="1">
             <w:r>
               <w:rPr>
                 <w:rStyle w:val="Hipervnculo"/>
@@ -924,7 +924,7 @@
                 <w:noProof/>
                 <w:webHidden/>
               </w:rPr>
-              <w:instrText xml:space="preserve"> PAGEREF _Toc513164938 \h </w:instrText>
+              <w:instrText xml:space="preserve"> PAGEREF _Toc513237828 \h </w:instrText>
             </w:r>
             <w:r>
               <w:rPr>
@@ -967,7 +967,7 @@
               <w:noProof/>
             </w:rPr>
           </w:pPr>
-          <w:hyperlink w:anchor="_Toc513164939" w:history="1">
+          <w:hyperlink w:anchor="_Toc513237829" w:history="1">
             <w:r>
               <w:rPr>
                 <w:rStyle w:val="Hipervnculo"/>
@@ -1010,7 +1010,7 @@
                 <w:noProof/>
                 <w:webHidden/>
               </w:rPr>
-              <w:instrText xml:space="preserve"> PAGEREF _Toc513164939 \h </w:instrText>
+              <w:instrText xml:space="preserve"> PAGEREF _Toc513237829 \h </w:instrText>
             </w:r>
             <w:r>
               <w:rPr>
@@ -1053,7 +1053,7 @@
               <w:noProof/>
             </w:rPr>
           </w:pPr>
-          <w:hyperlink w:anchor="_Toc513164940" w:history="1">
+          <w:hyperlink w:anchor="_Toc513237830" w:history="1">
             <w:r>
               <w:rPr>
                 <w:rStyle w:val="Hipervnculo"/>
@@ -1094,7 +1094,7 @@
                 <w:noProof/>
                 <w:webHidden/>
               </w:rPr>
-              <w:instrText xml:space="preserve"> PAGEREF _Toc513164940 \h </w:instrText>
+              <w:instrText xml:space="preserve"> PAGEREF _Toc513237830 \h </w:instrText>
             </w:r>
             <w:r>
               <w:rPr>
@@ -1137,11 +1137,12 @@
               <w:noProof/>
             </w:rPr>
           </w:pPr>
-          <w:hyperlink w:anchor="_Toc513164941" w:history="1">
+          <w:hyperlink w:anchor="_Toc513237831" w:history="1">
             <w:r>
               <w:rPr>
                 <w:rStyle w:val="Hipervnculo"/>
                 <w:noProof/>
+                <w:highlight w:val="yellow"/>
               </w:rPr>
               <w:t>2.1</w:t>
             </w:r>
@@ -1156,6 +1157,7 @@
               <w:rPr>
                 <w:rStyle w:val="Hipervnculo"/>
                 <w:noProof/>
+                <w:highlight w:val="yellow"/>
               </w:rPr>
               <w:t>Entrevistas</w:t>
             </w:r>
@@ -1178,7 +1180,7 @@
                 <w:noProof/>
                 <w:webHidden/>
               </w:rPr>
-              <w:instrText xml:space="preserve"> PAGEREF _Toc513164941 \h </w:instrText>
+              <w:instrText xml:space="preserve"> PAGEREF _Toc513237831 \h </w:instrText>
             </w:r>
             <w:r>
               <w:rPr>
@@ -1221,11 +1223,12 @@
               <w:noProof/>
             </w:rPr>
           </w:pPr>
-          <w:hyperlink w:anchor="_Toc513164942" w:history="1">
+          <w:hyperlink w:anchor="_Toc513237832" w:history="1">
             <w:r>
               <w:rPr>
                 <w:rStyle w:val="Hipervnculo"/>
                 <w:noProof/>
+                <w:highlight w:val="yellow"/>
               </w:rPr>
               <w:t>2.2</w:t>
             </w:r>
@@ -1240,6 +1243,7 @@
               <w:rPr>
                 <w:rStyle w:val="Hipervnculo"/>
                 <w:noProof/>
+                <w:highlight w:val="yellow"/>
               </w:rPr>
               <w:t>User Persona por cada Segmento objetivo</w:t>
             </w:r>
@@ -1262,7 +1266,7 @@
                 <w:noProof/>
                 <w:webHidden/>
               </w:rPr>
-              <w:instrText xml:space="preserve"> PAGEREF _Toc513164942 \h </w:instrText>
+              <w:instrText xml:space="preserve"> PAGEREF _Toc513237832 \h </w:instrText>
             </w:r>
             <w:r>
               <w:rPr>
@@ -1305,11 +1309,12 @@
               <w:noProof/>
             </w:rPr>
           </w:pPr>
-          <w:hyperlink w:anchor="_Toc513164943" w:history="1">
+          <w:hyperlink w:anchor="_Toc513237833" w:history="1">
             <w:r>
               <w:rPr>
                 <w:rStyle w:val="Hipervnculo"/>
                 <w:noProof/>
+                <w:highlight w:val="yellow"/>
               </w:rPr>
               <w:t>2.3</w:t>
             </w:r>
@@ -1324,6 +1329,7 @@
               <w:rPr>
                 <w:rStyle w:val="Hipervnculo"/>
                 <w:noProof/>
+                <w:highlight w:val="yellow"/>
               </w:rPr>
               <w:t>User Task Matrix</w:t>
             </w:r>
@@ -1346,7 +1352,7 @@
                 <w:noProof/>
                 <w:webHidden/>
               </w:rPr>
-              <w:instrText xml:space="preserve"> PAGEREF _Toc513164943 \h </w:instrText>
+              <w:instrText xml:space="preserve"> PAGEREF _Toc513237833 \h </w:instrText>
             </w:r>
             <w:r>
               <w:rPr>
@@ -1389,11 +1395,12 @@
               <w:noProof/>
             </w:rPr>
           </w:pPr>
-          <w:hyperlink w:anchor="_Toc513164944" w:history="1">
+          <w:hyperlink w:anchor="_Toc513237834" w:history="1">
             <w:r>
               <w:rPr>
                 <w:rStyle w:val="Hipervnculo"/>
                 <w:noProof/>
+                <w:highlight w:val="yellow"/>
                 <w:lang w:val="en-US"/>
               </w:rPr>
               <w:t>2.4</w:t>
@@ -1409,6 +1416,7 @@
               <w:rPr>
                 <w:rStyle w:val="Hipervnculo"/>
                 <w:noProof/>
+                <w:highlight w:val="yellow"/>
                 <w:lang w:val="en-US"/>
               </w:rPr>
               <w:t>User Journey Map por cada User Persona</w:t>
@@ -1432,7 +1440,7 @@
                 <w:noProof/>
                 <w:webHidden/>
               </w:rPr>
-              <w:instrText xml:space="preserve"> PAGEREF _Toc513164944 \h </w:instrText>
+              <w:instrText xml:space="preserve"> PAGEREF _Toc513237834 \h </w:instrText>
             </w:r>
             <w:r>
               <w:rPr>
@@ -1475,7 +1483,7 @@
               <w:noProof/>
             </w:rPr>
           </w:pPr>
-          <w:hyperlink w:anchor="_Toc513164945" w:history="1">
+          <w:hyperlink w:anchor="_Toc513237835" w:history="1">
             <w:r>
               <w:rPr>
                 <w:rStyle w:val="Hipervnculo"/>
@@ -1516,7 +1524,7 @@
                 <w:noProof/>
                 <w:webHidden/>
               </w:rPr>
-              <w:instrText xml:space="preserve"> PAGEREF _Toc513164945 \h </w:instrText>
+              <w:instrText xml:space="preserve"> PAGEREF _Toc513237835 \h </w:instrText>
             </w:r>
             <w:r>
               <w:rPr>
@@ -1559,12 +1567,12 @@
               <w:noProof/>
             </w:rPr>
           </w:pPr>
-          <w:hyperlink w:anchor="_Toc513164946" w:history="1">
+          <w:hyperlink w:anchor="_Toc513237836" w:history="1">
             <w:r>
               <w:rPr>
                 <w:rStyle w:val="Hipervnculo"/>
                 <w:noProof/>
-                <w:highlight w:val="green"/>
+                <w:highlight w:val="red"/>
               </w:rPr>
               <w:t>3.1</w:t>
             </w:r>
@@ -1579,7 +1587,7 @@
               <w:rPr>
                 <w:rStyle w:val="Hipervnculo"/>
                 <w:noProof/>
-                <w:highlight w:val="green"/>
+                <w:highlight w:val="red"/>
               </w:rPr>
               <w:t>User Stories</w:t>
             </w:r>
@@ -1602,7 +1610,7 @@
                 <w:noProof/>
                 <w:webHidden/>
               </w:rPr>
-              <w:instrText xml:space="preserve"> PAGEREF _Toc513164946 \h </w:instrText>
+              <w:instrText xml:space="preserve"> PAGEREF _Toc513237836 \h </w:instrText>
             </w:r>
             <w:r>
               <w:rPr>
@@ -1645,7 +1653,7 @@
               <w:noProof/>
             </w:rPr>
           </w:pPr>
-          <w:hyperlink w:anchor="_Toc513164947" w:history="1">
+          <w:hyperlink w:anchor="_Toc513237837" w:history="1">
             <w:r>
               <w:rPr>
                 <w:rStyle w:val="Hipervnculo"/>
@@ -1688,7 +1696,7 @@
                 <w:noProof/>
                 <w:webHidden/>
               </w:rPr>
-              <w:instrText xml:space="preserve"> PAGEREF _Toc513164947 \h </w:instrText>
+              <w:instrText xml:space="preserve"> PAGEREF _Toc513237837 \h </w:instrText>
             </w:r>
             <w:r>
               <w:rPr>
@@ -1731,7 +1739,7 @@
               <w:noProof/>
             </w:rPr>
           </w:pPr>
-          <w:hyperlink w:anchor="_Toc513164948" w:history="1">
+          <w:hyperlink w:anchor="_Toc513237838" w:history="1">
             <w:r>
               <w:rPr>
                 <w:rStyle w:val="Hipervnculo"/>
@@ -1774,7 +1782,7 @@
                 <w:noProof/>
                 <w:webHidden/>
               </w:rPr>
-              <w:instrText xml:space="preserve"> PAGEREF _Toc513164948 \h </w:instrText>
+              <w:instrText xml:space="preserve"> PAGEREF _Toc513237838 \h </w:instrText>
             </w:r>
             <w:r>
               <w:rPr>
@@ -1817,11 +1825,12 @@
               <w:noProof/>
             </w:rPr>
           </w:pPr>
-          <w:hyperlink w:anchor="_Toc513164949" w:history="1">
+          <w:hyperlink w:anchor="_Toc513237839" w:history="1">
             <w:r>
               <w:rPr>
                 <w:rStyle w:val="Hipervnculo"/>
                 <w:noProof/>
+                <w:highlight w:val="yellow"/>
               </w:rPr>
               <w:t>3.4</w:t>
             </w:r>
@@ -1836,6 +1845,7 @@
               <w:rPr>
                 <w:rStyle w:val="Hipervnculo"/>
                 <w:noProof/>
+                <w:highlight w:val="yellow"/>
               </w:rPr>
               <w:t>Resumen de tecnologías aplicadas en el diseño y desarrollo de la solución.</w:t>
             </w:r>
@@ -1858,7 +1868,7 @@
                 <w:noProof/>
                 <w:webHidden/>
               </w:rPr>
-              <w:instrText xml:space="preserve"> PAGEREF _Toc513164949 \h </w:instrText>
+              <w:instrText xml:space="preserve"> PAGEREF _Toc513237839 \h </w:instrText>
             </w:r>
             <w:r>
               <w:rPr>
@@ -1901,7 +1911,7 @@
               <w:noProof/>
             </w:rPr>
           </w:pPr>
-          <w:hyperlink w:anchor="_Toc513164950" w:history="1">
+          <w:hyperlink w:anchor="_Toc513237840" w:history="1">
             <w:r>
               <w:rPr>
                 <w:rStyle w:val="Hipervnculo"/>
@@ -1942,7 +1952,7 @@
                 <w:noProof/>
                 <w:webHidden/>
               </w:rPr>
-              <w:instrText xml:space="preserve"> PAGEREF _Toc513164950 \h </w:instrText>
+              <w:instrText xml:space="preserve"> PAGEREF _Toc513237840 \h </w:instrText>
             </w:r>
             <w:r>
               <w:rPr>
@@ -1985,7 +1995,7 @@
               <w:noProof/>
             </w:rPr>
           </w:pPr>
-          <w:hyperlink w:anchor="_Toc513164951" w:history="1">
+          <w:hyperlink w:anchor="_Toc513237841" w:history="1">
             <w:r>
               <w:rPr>
                 <w:rStyle w:val="Hipervnculo"/>
@@ -2026,7 +2036,7 @@
                 <w:noProof/>
                 <w:webHidden/>
               </w:rPr>
-              <w:instrText xml:space="preserve"> PAGEREF _Toc513164951 \h </w:instrText>
+              <w:instrText xml:space="preserve"> PAGEREF _Toc513237841 \h </w:instrText>
             </w:r>
             <w:r>
               <w:rPr>
@@ -2069,7 +2079,7 @@
               <w:noProof/>
             </w:rPr>
           </w:pPr>
-          <w:hyperlink w:anchor="_Toc513164952" w:history="1">
+          <w:hyperlink w:anchor="_Toc513237842" w:history="1">
             <w:r>
               <w:rPr>
                 <w:rStyle w:val="Hipervnculo"/>
@@ -2112,7 +2122,7 @@
                 <w:noProof/>
                 <w:webHidden/>
               </w:rPr>
-              <w:instrText xml:space="preserve"> PAGEREF _Toc513164952 \h </w:instrText>
+              <w:instrText xml:space="preserve"> PAGEREF _Toc513237842 \h </w:instrText>
             </w:r>
             <w:r>
               <w:rPr>
@@ -2155,7 +2165,7 @@
               <w:noProof/>
             </w:rPr>
           </w:pPr>
-          <w:hyperlink w:anchor="_Toc513164953" w:history="1">
+          <w:hyperlink w:anchor="_Toc513237843" w:history="1">
             <w:r>
               <w:rPr>
                 <w:rStyle w:val="Hipervnculo"/>
@@ -2198,7 +2208,7 @@
                 <w:noProof/>
                 <w:webHidden/>
               </w:rPr>
-              <w:instrText xml:space="preserve"> PAGEREF _Toc513164953 \h </w:instrText>
+              <w:instrText xml:space="preserve"> PAGEREF _Toc513237843 \h </w:instrText>
             </w:r>
             <w:r>
               <w:rPr>
@@ -2241,7 +2251,7 @@
               <w:noProof/>
             </w:rPr>
           </w:pPr>
-          <w:hyperlink w:anchor="_Toc513164954" w:history="1">
+          <w:hyperlink w:anchor="_Toc513237844" w:history="1">
             <w:r>
               <w:rPr>
                 <w:rStyle w:val="Hipervnculo"/>
@@ -2283,7 +2293,7 @@
                 <w:noProof/>
                 <w:webHidden/>
               </w:rPr>
-              <w:instrText xml:space="preserve"> PAGEREF _Toc513164954 \h </w:instrText>
+              <w:instrText xml:space="preserve"> PAGEREF _Toc513237844 \h </w:instrText>
             </w:r>
             <w:r>
               <w:rPr>
@@ -2326,7 +2336,7 @@
               <w:noProof/>
             </w:rPr>
           </w:pPr>
-          <w:hyperlink w:anchor="_Toc513164955" w:history="1">
+          <w:hyperlink w:anchor="_Toc513237845" w:history="1">
             <w:r>
               <w:rPr>
                 <w:rStyle w:val="Hipervnculo"/>
@@ -2368,7 +2378,7 @@
                 <w:noProof/>
                 <w:webHidden/>
               </w:rPr>
-              <w:instrText xml:space="preserve"> PAGEREF _Toc513164955 \h </w:instrText>
+              <w:instrText xml:space="preserve"> PAGEREF _Toc513237845 \h </w:instrText>
             </w:r>
             <w:r>
               <w:rPr>
@@ -2411,7 +2421,7 @@
               <w:noProof/>
             </w:rPr>
           </w:pPr>
-          <w:hyperlink w:anchor="_Toc513164956" w:history="1">
+          <w:hyperlink w:anchor="_Toc513237846" w:history="1">
             <w:r>
               <w:rPr>
                 <w:rStyle w:val="Hipervnculo"/>
@@ -2452,7 +2462,7 @@
                 <w:noProof/>
                 <w:webHidden/>
               </w:rPr>
-              <w:instrText xml:space="preserve"> PAGEREF _Toc513164956 \h </w:instrText>
+              <w:instrText xml:space="preserve"> PAGEREF _Toc513237846 \h </w:instrText>
             </w:r>
             <w:r>
               <w:rPr>
@@ -2495,7 +2505,7 @@
               <w:noProof/>
             </w:rPr>
           </w:pPr>
-          <w:hyperlink w:anchor="_Toc513164957" w:history="1">
+          <w:hyperlink w:anchor="_Toc513237847" w:history="1">
             <w:r>
               <w:rPr>
                 <w:rStyle w:val="Hipervnculo"/>
@@ -2538,7 +2548,7 @@
                 <w:noProof/>
                 <w:webHidden/>
               </w:rPr>
-              <w:instrText xml:space="preserve"> PAGEREF _Toc513164957 \h </w:instrText>
+              <w:instrText xml:space="preserve"> PAGEREF _Toc513237847 \h </w:instrText>
             </w:r>
             <w:r>
               <w:rPr>
@@ -2581,7 +2591,7 @@
               <w:noProof/>
             </w:rPr>
           </w:pPr>
-          <w:hyperlink w:anchor="_Toc513164959" w:history="1">
+          <w:hyperlink w:anchor="_Toc513237849" w:history="1">
             <w:r>
               <w:rPr>
                 <w:rStyle w:val="Hipervnculo"/>
@@ -2622,7 +2632,7 @@
                 <w:noProof/>
                 <w:webHidden/>
               </w:rPr>
-              <w:instrText xml:space="preserve"> PAGEREF _Toc513164959 \h </w:instrText>
+              <w:instrText xml:space="preserve"> PAGEREF _Toc513237849 \h </w:instrText>
             </w:r>
             <w:r>
               <w:rPr>
@@ -2665,7 +2675,7 @@
               <w:noProof/>
             </w:rPr>
           </w:pPr>
-          <w:hyperlink w:anchor="_Toc513164960" w:history="1">
+          <w:hyperlink w:anchor="_Toc513237850" w:history="1">
             <w:r>
               <w:rPr>
                 <w:rStyle w:val="Hipervnculo"/>
@@ -2706,7 +2716,7 @@
                 <w:noProof/>
                 <w:webHidden/>
               </w:rPr>
-              <w:instrText xml:space="preserve"> PAGEREF _Toc513164960 \h </w:instrText>
+              <w:instrText xml:space="preserve"> PAGEREF _Toc513237850 \h </w:instrText>
             </w:r>
             <w:r>
               <w:rPr>
@@ -2749,7 +2759,7 @@
               <w:noProof/>
             </w:rPr>
           </w:pPr>
-          <w:hyperlink w:anchor="_Toc513164961" w:history="1">
+          <w:hyperlink w:anchor="_Toc513237851" w:history="1">
             <w:r>
               <w:rPr>
                 <w:rStyle w:val="Hipervnculo"/>
@@ -2790,7 +2800,7 @@
                 <w:noProof/>
                 <w:webHidden/>
               </w:rPr>
-              <w:instrText xml:space="preserve"> PAGEREF _Toc513164961 \h </w:instrText>
+              <w:instrText xml:space="preserve"> PAGEREF _Toc513237851 \h </w:instrText>
             </w:r>
             <w:r>
               <w:rPr>
@@ -2833,7 +2843,7 @@
               <w:noProof/>
             </w:rPr>
           </w:pPr>
-          <w:hyperlink w:anchor="_Toc513164962" w:history="1">
+          <w:hyperlink w:anchor="_Toc513237852" w:history="1">
             <w:r>
               <w:rPr>
                 <w:rStyle w:val="Hipervnculo"/>
@@ -2874,7 +2884,7 @@
                 <w:noProof/>
                 <w:webHidden/>
               </w:rPr>
-              <w:instrText xml:space="preserve"> PAGEREF _Toc513164962 \h </w:instrText>
+              <w:instrText xml:space="preserve"> PAGEREF _Toc513237852 \h </w:instrText>
             </w:r>
             <w:r>
               <w:rPr>
@@ -2917,7 +2927,7 @@
               <w:noProof/>
             </w:rPr>
           </w:pPr>
-          <w:hyperlink w:anchor="_Toc513164963" w:history="1">
+          <w:hyperlink w:anchor="_Toc513237853" w:history="1">
             <w:r>
               <w:rPr>
                 <w:rStyle w:val="Hipervnculo"/>
@@ -2960,7 +2970,7 @@
                 <w:noProof/>
                 <w:webHidden/>
               </w:rPr>
-              <w:instrText xml:space="preserve"> PAGEREF _Toc513164963 \h </w:instrText>
+              <w:instrText xml:space="preserve"> PAGEREF _Toc513237853 \h </w:instrText>
             </w:r>
             <w:r>
               <w:rPr>
@@ -3003,7 +3013,7 @@
               <w:noProof/>
             </w:rPr>
           </w:pPr>
-          <w:hyperlink w:anchor="_Toc513164964" w:history="1">
+          <w:hyperlink w:anchor="_Toc513237854" w:history="1">
             <w:r>
               <w:rPr>
                 <w:rStyle w:val="Hipervnculo"/>
@@ -3044,7 +3054,7 @@
                 <w:noProof/>
                 <w:webHidden/>
               </w:rPr>
-              <w:instrText xml:space="preserve"> PAGEREF _Toc513164964 \h </w:instrText>
+              <w:instrText xml:space="preserve"> PAGEREF _Toc513237854 \h </w:instrText>
             </w:r>
             <w:r>
               <w:rPr>
@@ -3086,7 +3096,7 @@
               <w:noProof/>
             </w:rPr>
           </w:pPr>
-          <w:hyperlink w:anchor="_Toc513164965" w:history="1">
+          <w:hyperlink w:anchor="_Toc513237855" w:history="1">
             <w:r>
               <w:rPr>
                 <w:rStyle w:val="Hipervnculo"/>
@@ -3113,7 +3123,7 @@
                 <w:noProof/>
                 <w:webHidden/>
               </w:rPr>
-              <w:instrText xml:space="preserve"> PAGEREF _Toc513164965 \h </w:instrText>
+              <w:instrText xml:space="preserve"> PAGEREF _Toc513237855 \h </w:instrText>
             </w:r>
             <w:r>
               <w:rPr>
@@ -3155,7 +3165,7 @@
               <w:noProof/>
             </w:rPr>
           </w:pPr>
-          <w:hyperlink w:anchor="_Toc513164966" w:history="1">
+          <w:hyperlink w:anchor="_Toc513237856" w:history="1">
             <w:r>
               <w:rPr>
                 <w:rStyle w:val="Hipervnculo"/>
@@ -3182,7 +3192,7 @@
                 <w:noProof/>
                 <w:webHidden/>
               </w:rPr>
-              <w:instrText xml:space="preserve"> PAGEREF _Toc513164966 \h </w:instrText>
+              <w:instrText xml:space="preserve"> PAGEREF _Toc513237856 \h </w:instrText>
             </w:r>
             <w:r>
               <w:rPr>
@@ -3224,7 +3234,7 @@
               <w:noProof/>
             </w:rPr>
           </w:pPr>
-          <w:hyperlink w:anchor="_Toc513164967" w:history="1">
+          <w:hyperlink w:anchor="_Toc513237857" w:history="1">
             <w:r>
               <w:rPr>
                 <w:rStyle w:val="Hipervnculo"/>
@@ -3251,7 +3261,7 @@
                 <w:noProof/>
                 <w:webHidden/>
               </w:rPr>
-              <w:instrText xml:space="preserve"> PAGEREF _Toc513164967 \h </w:instrText>
+              <w:instrText xml:space="preserve"> PAGEREF _Toc513237857 \h </w:instrText>
             </w:r>
             <w:r>
               <w:rPr>
@@ -3293,7 +3303,7 @@
               <w:noProof/>
             </w:rPr>
           </w:pPr>
-          <w:hyperlink w:anchor="_Toc513164968" w:history="1">
+          <w:hyperlink w:anchor="_Toc513237858" w:history="1">
             <w:r>
               <w:rPr>
                 <w:rStyle w:val="Hipervnculo"/>
@@ -3320,7 +3330,7 @@
                 <w:noProof/>
                 <w:webHidden/>
               </w:rPr>
-              <w:instrText xml:space="preserve"> PAGEREF _Toc513164968 \h </w:instrText>
+              <w:instrText xml:space="preserve"> PAGEREF _Toc513237858 \h </w:instrText>
             </w:r>
             <w:r>
               <w:rPr>
@@ -3362,7 +3372,7 @@
               <w:noProof/>
             </w:rPr>
           </w:pPr>
-          <w:hyperlink w:anchor="_Toc513164969" w:history="1">
+          <w:hyperlink w:anchor="_Toc513237859" w:history="1">
             <w:r>
               <w:rPr>
                 <w:rStyle w:val="Hipervnculo"/>
@@ -3390,7 +3400,7 @@
                 <w:noProof/>
                 <w:webHidden/>
               </w:rPr>
-              <w:instrText xml:space="preserve"> PAGEREF _Toc513164969 \h </w:instrText>
+              <w:instrText xml:space="preserve"> PAGEREF _Toc513237859 \h </w:instrText>
             </w:r>
             <w:r>
               <w:rPr>
@@ -3432,7 +3442,7 @@
               <w:noProof/>
             </w:rPr>
           </w:pPr>
-          <w:hyperlink w:anchor="_Toc513164970" w:history="1">
+          <w:hyperlink w:anchor="_Toc513237860" w:history="1">
             <w:r>
               <w:rPr>
                 <w:rStyle w:val="Hipervnculo"/>
@@ -3460,7 +3470,7 @@
                 <w:noProof/>
                 <w:webHidden/>
               </w:rPr>
-              <w:instrText xml:space="preserve"> PAGEREF _Toc513164970 \h </w:instrText>
+              <w:instrText xml:space="preserve"> PAGEREF _Toc513237860 \h </w:instrText>
             </w:r>
             <w:r>
               <w:rPr>
@@ -3502,7 +3512,7 @@
               <w:noProof/>
             </w:rPr>
           </w:pPr>
-          <w:hyperlink w:anchor="_Toc513164971" w:history="1">
+          <w:hyperlink w:anchor="_Toc513237861" w:history="1">
             <w:r>
               <w:rPr>
                 <w:rStyle w:val="Hipervnculo"/>
@@ -3530,7 +3540,7 @@
                 <w:noProof/>
                 <w:webHidden/>
               </w:rPr>
-              <w:instrText xml:space="preserve"> PAGEREF _Toc513164971 \h </w:instrText>
+              <w:instrText xml:space="preserve"> PAGEREF _Toc513237861 \h </w:instrText>
             </w:r>
             <w:r>
               <w:rPr>
@@ -3572,7 +3582,7 @@
               <w:noProof/>
             </w:rPr>
           </w:pPr>
-          <w:hyperlink w:anchor="_Toc513164972" w:history="1">
+          <w:hyperlink w:anchor="_Toc513237862" w:history="1">
             <w:r>
               <w:rPr>
                 <w:rStyle w:val="Hipervnculo"/>
@@ -3600,7 +3610,7 @@
                 <w:noProof/>
                 <w:webHidden/>
               </w:rPr>
-              <w:instrText xml:space="preserve"> PAGEREF _Toc513164972 \h </w:instrText>
+              <w:instrText xml:space="preserve"> PAGEREF _Toc513237862 \h </w:instrText>
             </w:r>
             <w:r>
               <w:rPr>
@@ -3642,7 +3652,7 @@
               <w:noProof/>
             </w:rPr>
           </w:pPr>
-          <w:hyperlink w:anchor="_Toc513164973" w:history="1">
+          <w:hyperlink w:anchor="_Toc513237863" w:history="1">
             <w:r>
               <w:rPr>
                 <w:rStyle w:val="Hipervnculo"/>
@@ -3670,7 +3680,7 @@
                 <w:noProof/>
                 <w:webHidden/>
               </w:rPr>
-              <w:instrText xml:space="preserve"> PAGEREF _Toc513164973 \h </w:instrText>
+              <w:instrText xml:space="preserve"> PAGEREF _Toc513237863 \h </w:instrText>
             </w:r>
             <w:r>
               <w:rPr>
@@ -3712,7 +3722,7 @@
               <w:noProof/>
             </w:rPr>
           </w:pPr>
-          <w:hyperlink w:anchor="_Toc513164974" w:history="1">
+          <w:hyperlink w:anchor="_Toc513237864" w:history="1">
             <w:r>
               <w:rPr>
                 <w:rStyle w:val="Hipervnculo"/>
@@ -3740,7 +3750,7 @@
                 <w:noProof/>
                 <w:webHidden/>
               </w:rPr>
-              <w:instrText xml:space="preserve"> PAGEREF _Toc513164974 \h </w:instrText>
+              <w:instrText xml:space="preserve"> PAGEREF _Toc513237864 \h </w:instrText>
             </w:r>
             <w:r>
               <w:rPr>
@@ -3782,7 +3792,7 @@
               <w:noProof/>
             </w:rPr>
           </w:pPr>
-          <w:hyperlink w:anchor="_Toc513164975" w:history="1">
+          <w:hyperlink w:anchor="_Toc513237865" w:history="1">
             <w:r>
               <w:rPr>
                 <w:rStyle w:val="Hipervnculo"/>
@@ -3809,7 +3819,7 @@
                 <w:noProof/>
                 <w:webHidden/>
               </w:rPr>
-              <w:instrText xml:space="preserve"> PAGEREF _Toc513164975 \h </w:instrText>
+              <w:instrText xml:space="preserve"> PAGEREF _Toc513237865 \h </w:instrText>
             </w:r>
             <w:r>
               <w:rPr>
@@ -3851,7 +3861,7 @@
               <w:noProof/>
             </w:rPr>
           </w:pPr>
-          <w:hyperlink w:anchor="_Toc513164976" w:history="1">
+          <w:hyperlink w:anchor="_Toc513237866" w:history="1">
             <w:r>
               <w:rPr>
                 <w:rStyle w:val="Hipervnculo"/>
@@ -3878,7 +3888,7 @@
                 <w:noProof/>
                 <w:webHidden/>
               </w:rPr>
-              <w:instrText xml:space="preserve"> PAGEREF _Toc513164976 \h </w:instrText>
+              <w:instrText xml:space="preserve"> PAGEREF _Toc513237866 \h </w:instrText>
             </w:r>
             <w:r>
               <w:rPr>
@@ -3920,7 +3930,7 @@
               <w:noProof/>
             </w:rPr>
           </w:pPr>
-          <w:hyperlink w:anchor="_Toc513164977" w:history="1">
+          <w:hyperlink w:anchor="_Toc513237867" w:history="1">
             <w:r>
               <w:rPr>
                 <w:rStyle w:val="Hipervnculo"/>
@@ -3947,7 +3957,7 @@
                 <w:noProof/>
                 <w:webHidden/>
               </w:rPr>
-              <w:instrText xml:space="preserve"> PAGEREF _Toc513164977 \h </w:instrText>
+              <w:instrText xml:space="preserve"> PAGEREF _Toc513237867 \h </w:instrText>
             </w:r>
             <w:r>
               <w:rPr>
@@ -3989,7 +3999,7 @@
               <w:noProof/>
             </w:rPr>
           </w:pPr>
-          <w:hyperlink w:anchor="_Toc513164978" w:history="1">
+          <w:hyperlink w:anchor="_Toc513237868" w:history="1">
             <w:r>
               <w:rPr>
                 <w:rStyle w:val="Hipervnculo"/>
@@ -4016,7 +4026,7 @@
                 <w:noProof/>
                 <w:webHidden/>
               </w:rPr>
-              <w:instrText xml:space="preserve"> PAGEREF _Toc513164978 \h </w:instrText>
+              <w:instrText xml:space="preserve"> PAGEREF _Toc513237868 \h </w:instrText>
             </w:r>
             <w:r>
               <w:rPr>
@@ -4058,7 +4068,7 @@
               <w:noProof/>
             </w:rPr>
           </w:pPr>
-          <w:hyperlink w:anchor="_Toc513164979" w:history="1">
+          <w:hyperlink w:anchor="_Toc513237869" w:history="1">
             <w:r>
               <w:rPr>
                 <w:rStyle w:val="Hipervnculo"/>
@@ -4085,7 +4095,7 @@
                 <w:noProof/>
                 <w:webHidden/>
               </w:rPr>
-              <w:instrText xml:space="preserve"> PAGEREF _Toc513164979 \h </w:instrText>
+              <w:instrText xml:space="preserve"> PAGEREF _Toc513237869 \h </w:instrText>
             </w:r>
             <w:r>
               <w:rPr>
@@ -4127,7 +4137,7 @@
               <w:noProof/>
             </w:rPr>
           </w:pPr>
-          <w:hyperlink w:anchor="_Toc513164980" w:history="1">
+          <w:hyperlink w:anchor="_Toc513237870" w:history="1">
             <w:r>
               <w:rPr>
                 <w:rStyle w:val="Hipervnculo"/>
@@ -4154,7 +4164,7 @@
                 <w:noProof/>
                 <w:webHidden/>
               </w:rPr>
-              <w:instrText xml:space="preserve"> PAGEREF _Toc513164980 \h </w:instrText>
+              <w:instrText xml:space="preserve"> PAGEREF _Toc513237870 \h </w:instrText>
             </w:r>
             <w:r>
               <w:rPr>
@@ -4196,7 +4206,7 @@
               <w:noProof/>
             </w:rPr>
           </w:pPr>
-          <w:hyperlink w:anchor="_Toc513164981" w:history="1">
+          <w:hyperlink w:anchor="_Toc513237871" w:history="1">
             <w:r>
               <w:rPr>
                 <w:rStyle w:val="Hipervnculo"/>
@@ -4223,7 +4233,7 @@
                 <w:noProof/>
                 <w:webHidden/>
               </w:rPr>
-              <w:instrText xml:space="preserve"> PAGEREF _Toc513164981 \h </w:instrText>
+              <w:instrText xml:space="preserve"> PAGEREF _Toc513237871 \h </w:instrText>
             </w:r>
             <w:r>
               <w:rPr>
@@ -4282,7 +4292,7 @@
       <w:r>
         <w:br w:type="column"/>
       </w:r>
-      <w:bookmarkStart w:id="0" w:name="_Toc513164933"/>
+      <w:bookmarkStart w:id="0" w:name="_Toc513237823"/>
       <w:r>
         <w:lastRenderedPageBreak/>
         <w:t>Capítulo I: Introducción</w:t>
@@ -4303,7 +4313,7 @@
           <w:highlight w:val="red"/>
         </w:rPr>
       </w:pPr>
-      <w:bookmarkStart w:id="1" w:name="_Toc513164934"/>
+      <w:bookmarkStart w:id="1" w:name="_Toc513237824"/>
       <w:r>
         <w:rPr>
           <w:highlight w:val="red"/>
@@ -4329,7 +4339,7 @@
           <w:highlight w:val="red"/>
         </w:rPr>
       </w:pPr>
-      <w:bookmarkStart w:id="2" w:name="_Toc513164935"/>
+      <w:bookmarkStart w:id="2" w:name="_Toc513237825"/>
       <w:r>
         <w:rPr>
           <w:highlight w:val="red"/>
@@ -4355,7 +4365,7 @@
           <w:highlight w:val="red"/>
         </w:rPr>
       </w:pPr>
-      <w:bookmarkStart w:id="3" w:name="_Toc513164936"/>
+      <w:bookmarkStart w:id="3" w:name="_Toc513237826"/>
       <w:r>
         <w:rPr>
           <w:highlight w:val="red"/>
@@ -4381,7 +4391,7 @@
           <w:highlight w:val="red"/>
         </w:rPr>
       </w:pPr>
-      <w:bookmarkStart w:id="4" w:name="_Toc513164937"/>
+      <w:bookmarkStart w:id="4" w:name="_Toc513237827"/>
       <w:r>
         <w:rPr>
           <w:highlight w:val="red"/>
@@ -4407,7 +4417,7 @@
           <w:highlight w:val="red"/>
         </w:rPr>
       </w:pPr>
-      <w:bookmarkStart w:id="5" w:name="_Toc513164938"/>
+      <w:bookmarkStart w:id="5" w:name="_Toc513237828"/>
       <w:r>
         <w:rPr>
           <w:highlight w:val="red"/>
@@ -4433,7 +4443,7 @@
           <w:highlight w:val="red"/>
         </w:rPr>
       </w:pPr>
-      <w:bookmarkStart w:id="6" w:name="_Toc513164939"/>
+      <w:bookmarkStart w:id="6" w:name="_Toc513237829"/>
       <w:r>
         <w:rPr>
           <w:highlight w:val="red"/>
@@ -4487,7 +4497,7 @@
           <w:spacing w:val="0"/>
         </w:rPr>
       </w:pPr>
-      <w:bookmarkStart w:id="7" w:name="_Toc513164940"/>
+      <w:bookmarkStart w:id="7" w:name="_Toc513237830"/>
       <w:r>
         <w:rPr>
           <w:rStyle w:val="Ttulodellibro"/>
@@ -4547,7 +4557,7 @@
           <w:highlight w:val="yellow"/>
         </w:rPr>
       </w:pPr>
-      <w:bookmarkStart w:id="8" w:name="_Toc513164941"/>
+      <w:bookmarkStart w:id="8" w:name="_Toc513237831"/>
       <w:r>
         <w:rPr>
           <w:highlight w:val="yellow"/>
@@ -4573,7 +4583,7 @@
           <w:highlight w:val="yellow"/>
         </w:rPr>
       </w:pPr>
-      <w:bookmarkStart w:id="9" w:name="_Toc513164942"/>
+      <w:bookmarkStart w:id="9" w:name="_Toc513237832"/>
       <w:proofErr w:type="spellStart"/>
       <w:r>
         <w:rPr>
@@ -4607,7 +4617,7 @@
           <w:highlight w:val="yellow"/>
         </w:rPr>
       </w:pPr>
-      <w:bookmarkStart w:id="10" w:name="_Toc513164943"/>
+      <w:bookmarkStart w:id="10" w:name="_Toc513237833"/>
       <w:proofErr w:type="spellStart"/>
       <w:r>
         <w:rPr>
@@ -4656,7 +4666,7 @@
           <w:lang w:val="en-US"/>
         </w:rPr>
       </w:pPr>
-      <w:bookmarkStart w:id="11" w:name="_Toc513164944"/>
+      <w:bookmarkStart w:id="11" w:name="_Toc513237834"/>
       <w:r>
         <w:rPr>
           <w:highlight w:val="yellow"/>
@@ -4688,8 +4698,6 @@
         </w:rPr>
         <w:t xml:space="preserve"> </w:t>
       </w:r>
-      <w:bookmarkStart w:id="12" w:name="_GoBack"/>
-      <w:bookmarkEnd w:id="12"/>
     </w:p>
     <w:p>
       <w:pPr>
@@ -4699,11 +4707,11 @@
           <w:numId w:val="4"/>
         </w:numPr>
       </w:pPr>
-      <w:bookmarkStart w:id="13" w:name="_Toc513164945"/>
+      <w:bookmarkStart w:id="12" w:name="_Toc513237835"/>
       <w:r>
         <w:t>Capítulo III: Arquitectura</w:t>
       </w:r>
-      <w:bookmarkEnd w:id="13"/>
+      <w:bookmarkEnd w:id="12"/>
       <w:r>
         <w:t xml:space="preserve"> </w:t>
       </w:r>
@@ -4716,32 +4724,32 @@
           <w:numId w:val="13"/>
         </w:numPr>
         <w:rPr>
-          <w:highlight w:val="green"/>
-        </w:rPr>
-      </w:pPr>
-      <w:bookmarkStart w:id="14" w:name="_Toc513164946"/>
+          <w:highlight w:val="red"/>
+        </w:rPr>
+      </w:pPr>
+      <w:bookmarkStart w:id="13" w:name="_Toc513237836"/>
       <w:proofErr w:type="spellStart"/>
       <w:r>
         <w:rPr>
-          <w:highlight w:val="green"/>
+          <w:highlight w:val="red"/>
         </w:rPr>
         <w:t>User</w:t>
       </w:r>
       <w:proofErr w:type="spellEnd"/>
       <w:r>
         <w:rPr>
-          <w:highlight w:val="green"/>
+          <w:highlight w:val="red"/>
         </w:rPr>
         <w:t xml:space="preserve"> </w:t>
       </w:r>
       <w:proofErr w:type="spellStart"/>
       <w:r>
         <w:rPr>
-          <w:highlight w:val="green"/>
+          <w:highlight w:val="red"/>
         </w:rPr>
         <w:t>Stories</w:t>
       </w:r>
-      <w:bookmarkEnd w:id="14"/>
+      <w:bookmarkEnd w:id="13"/>
       <w:proofErr w:type="spellEnd"/>
     </w:p>
     <w:p>
@@ -4751,11 +4759,15 @@
         <w:jc w:val="both"/>
         <w:rPr>
           <w:rStyle w:val="nfasisintenso"/>
-        </w:rPr>
-      </w:pPr>
-      <w:r>
-        <w:rPr>
-          <w:rStyle w:val="nfasisintenso"/>
+          <w:color w:val="FFFFFF" w:themeColor="background1"/>
+          <w:highlight w:val="red"/>
+        </w:rPr>
+      </w:pPr>
+      <w:r>
+        <w:rPr>
+          <w:rStyle w:val="nfasisintenso"/>
+          <w:color w:val="FFFFFF" w:themeColor="background1"/>
+          <w:highlight w:val="red"/>
         </w:rPr>
         <w:t xml:space="preserve">Creación de </w:t>
       </w:r>
@@ -4763,6 +4775,8 @@
       <w:r>
         <w:rPr>
           <w:rStyle w:val="nfasisintenso"/>
+          <w:color w:val="FFFFFF" w:themeColor="background1"/>
+          <w:highlight w:val="red"/>
         </w:rPr>
         <w:t>Board</w:t>
       </w:r>
@@ -4770,6 +4784,8 @@
       <w:r>
         <w:rPr>
           <w:rStyle w:val="nfasisintenso"/>
+          <w:color w:val="FFFFFF" w:themeColor="background1"/>
+          <w:highlight w:val="red"/>
         </w:rPr>
         <w:t xml:space="preserve"> de Gestión ágil de proyecto (</w:t>
       </w:r>
@@ -4777,6 +4793,8 @@
       <w:r>
         <w:rPr>
           <w:rStyle w:val="nfasisintenso"/>
+          <w:color w:val="FFFFFF" w:themeColor="background1"/>
+          <w:highlight w:val="red"/>
         </w:rPr>
         <w:t>Product</w:t>
       </w:r>
@@ -4784,6 +4802,8 @@
       <w:r>
         <w:rPr>
           <w:rStyle w:val="nfasisintenso"/>
+          <w:color w:val="FFFFFF" w:themeColor="background1"/>
+          <w:highlight w:val="red"/>
         </w:rPr>
         <w:t xml:space="preserve"> Backlog), conteniendo listas de gestión de </w:t>
       </w:r>
@@ -4791,6 +4811,8 @@
       <w:r>
         <w:rPr>
           <w:rStyle w:val="nfasisintenso"/>
+          <w:color w:val="FFFFFF" w:themeColor="background1"/>
+          <w:highlight w:val="red"/>
         </w:rPr>
         <w:t>User</w:t>
       </w:r>
@@ -4798,6 +4820,8 @@
       <w:r>
         <w:rPr>
           <w:rStyle w:val="nfasisintenso"/>
+          <w:color w:val="FFFFFF" w:themeColor="background1"/>
+          <w:highlight w:val="red"/>
         </w:rPr>
         <w:t xml:space="preserve"> </w:t>
       </w:r>
@@ -4805,6 +4829,8 @@
       <w:r>
         <w:rPr>
           <w:rStyle w:val="nfasisintenso"/>
+          <w:color w:val="FFFFFF" w:themeColor="background1"/>
+          <w:highlight w:val="red"/>
         </w:rPr>
         <w:t>Stories</w:t>
       </w:r>
@@ -4812,6 +4838,8 @@
       <w:r>
         <w:rPr>
           <w:rStyle w:val="nfasisintenso"/>
+          <w:color w:val="FFFFFF" w:themeColor="background1"/>
+          <w:highlight w:val="red"/>
         </w:rPr>
         <w:t xml:space="preserve"> (</w:t>
       </w:r>
@@ -4819,6 +4847,8 @@
       <w:r>
         <w:rPr>
           <w:rStyle w:val="nfasisintenso"/>
+          <w:color w:val="FFFFFF" w:themeColor="background1"/>
+          <w:highlight w:val="red"/>
         </w:rPr>
         <w:t>To</w:t>
       </w:r>
@@ -4826,6 +4856,8 @@
       <w:r>
         <w:rPr>
           <w:rStyle w:val="nfasisintenso"/>
+          <w:color w:val="FFFFFF" w:themeColor="background1"/>
+          <w:highlight w:val="red"/>
         </w:rPr>
         <w:t xml:space="preserve"> Do, In </w:t>
       </w:r>
@@ -4833,6 +4865,8 @@
       <w:r>
         <w:rPr>
           <w:rStyle w:val="nfasisintenso"/>
+          <w:color w:val="FFFFFF" w:themeColor="background1"/>
+          <w:highlight w:val="red"/>
         </w:rPr>
         <w:t>Process</w:t>
       </w:r>
@@ -4840,6 +4874,8 @@
       <w:r>
         <w:rPr>
           <w:rStyle w:val="nfasisintenso"/>
+          <w:color w:val="FFFFFF" w:themeColor="background1"/>
+          <w:highlight w:val="red"/>
         </w:rPr>
         <w:t xml:space="preserve">, </w:t>
       </w:r>
@@ -4847,6 +4883,8 @@
       <w:r>
         <w:rPr>
           <w:rStyle w:val="nfasisintenso"/>
+          <w:color w:val="FFFFFF" w:themeColor="background1"/>
+          <w:highlight w:val="red"/>
         </w:rPr>
         <w:t>To</w:t>
       </w:r>
@@ -4854,6 +4892,8 @@
       <w:r>
         <w:rPr>
           <w:rStyle w:val="nfasisintenso"/>
+          <w:color w:val="FFFFFF" w:themeColor="background1"/>
+          <w:highlight w:val="red"/>
         </w:rPr>
         <w:t xml:space="preserve"> </w:t>
       </w:r>
@@ -4861,6 +4901,8 @@
       <w:r>
         <w:rPr>
           <w:rStyle w:val="nfasisintenso"/>
+          <w:color w:val="FFFFFF" w:themeColor="background1"/>
+          <w:highlight w:val="red"/>
         </w:rPr>
         <w:t>Review</w:t>
       </w:r>
@@ -4868,6 +4910,8 @@
       <w:r>
         <w:rPr>
           <w:rStyle w:val="nfasisintenso"/>
+          <w:color w:val="FFFFFF" w:themeColor="background1"/>
+          <w:highlight w:val="red"/>
         </w:rPr>
         <w:t xml:space="preserve">, </w:t>
       </w:r>
@@ -4875,6 +4919,8 @@
       <w:r>
         <w:rPr>
           <w:rStyle w:val="nfasisintenso"/>
+          <w:color w:val="FFFFFF" w:themeColor="background1"/>
+          <w:highlight w:val="red"/>
         </w:rPr>
         <w:t>To</w:t>
       </w:r>
@@ -4882,6 +4928,8 @@
       <w:r>
         <w:rPr>
           <w:rStyle w:val="nfasisintenso"/>
+          <w:color w:val="FFFFFF" w:themeColor="background1"/>
+          <w:highlight w:val="red"/>
         </w:rPr>
         <w:t xml:space="preserve"> </w:t>
       </w:r>
@@ -4889,6 +4937,8 @@
       <w:r>
         <w:rPr>
           <w:rStyle w:val="nfasisintenso"/>
+          <w:color w:val="FFFFFF" w:themeColor="background1"/>
+          <w:highlight w:val="red"/>
         </w:rPr>
         <w:t>Fix</w:t>
       </w:r>
@@ -4896,6 +4946,8 @@
       <w:r>
         <w:rPr>
           <w:rStyle w:val="nfasisintenso"/>
+          <w:color w:val="FFFFFF" w:themeColor="background1"/>
+          <w:highlight w:val="red"/>
         </w:rPr>
         <w:t xml:space="preserve">, Done). Cada </w:t>
       </w:r>
@@ -4903,6 +4955,8 @@
       <w:r>
         <w:rPr>
           <w:rStyle w:val="nfasisintenso"/>
+          <w:color w:val="FFFFFF" w:themeColor="background1"/>
+          <w:highlight w:val="red"/>
         </w:rPr>
         <w:t>User</w:t>
       </w:r>
@@ -4910,6 +4964,8 @@
       <w:r>
         <w:rPr>
           <w:rStyle w:val="nfasisintenso"/>
+          <w:color w:val="FFFFFF" w:themeColor="background1"/>
+          <w:highlight w:val="red"/>
         </w:rPr>
         <w:t xml:space="preserve"> </w:t>
       </w:r>
@@ -4917,6 +4973,8 @@
       <w:r>
         <w:rPr>
           <w:rStyle w:val="nfasisintenso"/>
+          <w:color w:val="FFFFFF" w:themeColor="background1"/>
+          <w:highlight w:val="red"/>
         </w:rPr>
         <w:t>Story</w:t>
       </w:r>
@@ -4924,6 +4982,8 @@
       <w:r>
         <w:rPr>
           <w:rStyle w:val="nfasisintenso"/>
+          <w:color w:val="FFFFFF" w:themeColor="background1"/>
+          <w:highlight w:val="red"/>
         </w:rPr>
         <w:t xml:space="preserve"> debe contener un título, una descripción (</w:t>
       </w:r>
@@ -4931,6 +4991,8 @@
       <w:r>
         <w:rPr>
           <w:rStyle w:val="nfasisintenso"/>
+          <w:color w:val="FFFFFF" w:themeColor="background1"/>
+          <w:highlight w:val="red"/>
         </w:rPr>
         <w:t>Description</w:t>
       </w:r>
@@ -4938,6 +5000,8 @@
       <w:r>
         <w:rPr>
           <w:rStyle w:val="nfasisintenso"/>
+          <w:color w:val="FFFFFF" w:themeColor="background1"/>
+          <w:highlight w:val="red"/>
         </w:rPr>
         <w:t>) aplicando el patrón Persona (Como</w:t>
       </w:r>
@@ -4945,6 +5009,8 @@
       <w:r>
         <w:rPr>
           <w:rStyle w:val="nfasisintenso"/>
+          <w:color w:val="FFFFFF" w:themeColor="background1"/>
+          <w:highlight w:val="red"/>
         </w:rPr>
         <w:t xml:space="preserve"> ..</w:t>
       </w:r>
@@ -4952,6 +5018,8 @@
       <w:r>
         <w:rPr>
           <w:rStyle w:val="nfasisintenso"/>
+          <w:color w:val="FFFFFF" w:themeColor="background1"/>
+          <w:highlight w:val="red"/>
         </w:rPr>
         <w:t xml:space="preserve"> deseo</w:t>
       </w:r>
@@ -4959,6 +5027,8 @@
       <w:r>
         <w:rPr>
           <w:rStyle w:val="nfasisintenso"/>
+          <w:color w:val="FFFFFF" w:themeColor="background1"/>
+          <w:highlight w:val="red"/>
         </w:rPr>
         <w:t xml:space="preserve"> ..</w:t>
       </w:r>
@@ -4966,6 +5036,8 @@
       <w:r>
         <w:rPr>
           <w:rStyle w:val="nfasisintenso"/>
+          <w:color w:val="FFFFFF" w:themeColor="background1"/>
+          <w:highlight w:val="red"/>
         </w:rPr>
         <w:t xml:space="preserve"> para</w:t>
       </w:r>
@@ -4973,6 +5045,8 @@
       <w:r>
         <w:rPr>
           <w:rStyle w:val="nfasisintenso"/>
+          <w:color w:val="FFFFFF" w:themeColor="background1"/>
+          <w:highlight w:val="red"/>
         </w:rPr>
         <w:t xml:space="preserve"> ..</w:t>
       </w:r>
@@ -4980,6 +5054,8 @@
       <w:r>
         <w:rPr>
           <w:rStyle w:val="nfasisintenso"/>
+          <w:color w:val="FFFFFF" w:themeColor="background1"/>
+          <w:highlight w:val="red"/>
         </w:rPr>
         <w:t>) y criterios de aceptación (</w:t>
       </w:r>
@@ -4987,6 +5063,8 @@
       <w:r>
         <w:rPr>
           <w:rStyle w:val="nfasisintenso"/>
+          <w:color w:val="FFFFFF" w:themeColor="background1"/>
+          <w:highlight w:val="red"/>
         </w:rPr>
         <w:t>Acceptance</w:t>
       </w:r>
@@ -4994,6 +5072,8 @@
       <w:r>
         <w:rPr>
           <w:rStyle w:val="nfasisintenso"/>
+          <w:color w:val="FFFFFF" w:themeColor="background1"/>
+          <w:highlight w:val="red"/>
         </w:rPr>
         <w:t xml:space="preserve"> </w:t>
       </w:r>
@@ -5001,6 +5081,8 @@
       <w:r>
         <w:rPr>
           <w:rStyle w:val="nfasisintenso"/>
+          <w:color w:val="FFFFFF" w:themeColor="background1"/>
+          <w:highlight w:val="red"/>
         </w:rPr>
         <w:t>Criteria</w:t>
       </w:r>
@@ -5008,6 +5090,8 @@
       <w:r>
         <w:rPr>
           <w:rStyle w:val="nfasisintenso"/>
+          <w:color w:val="FFFFFF" w:themeColor="background1"/>
+          <w:highlight w:val="red"/>
         </w:rPr>
         <w:t xml:space="preserve">). Los </w:t>
       </w:r>
@@ -5015,6 +5099,8 @@
       <w:r>
         <w:rPr>
           <w:rStyle w:val="nfasisintenso"/>
+          <w:color w:val="FFFFFF" w:themeColor="background1"/>
+          <w:highlight w:val="red"/>
         </w:rPr>
         <w:t>User</w:t>
       </w:r>
@@ -5022,6 +5108,8 @@
       <w:r>
         <w:rPr>
           <w:rStyle w:val="nfasisintenso"/>
+          <w:color w:val="FFFFFF" w:themeColor="background1"/>
+          <w:highlight w:val="red"/>
         </w:rPr>
         <w:t xml:space="preserve"> </w:t>
       </w:r>
@@ -5029,6 +5117,8 @@
       <w:r>
         <w:rPr>
           <w:rStyle w:val="nfasisintenso"/>
+          <w:color w:val="FFFFFF" w:themeColor="background1"/>
+          <w:highlight w:val="red"/>
         </w:rPr>
         <w:t>Stories</w:t>
       </w:r>
@@ -5036,6 +5126,8 @@
       <w:r>
         <w:rPr>
           <w:rStyle w:val="nfasisintenso"/>
+          <w:color w:val="FFFFFF" w:themeColor="background1"/>
+          <w:highlight w:val="red"/>
         </w:rPr>
         <w:t xml:space="preserve"> deben estar categorizados por subproducto (Server </w:t>
       </w:r>
@@ -5043,6 +5135,8 @@
       <w:r>
         <w:rPr>
           <w:rStyle w:val="nfasisintenso"/>
+          <w:color w:val="FFFFFF" w:themeColor="background1"/>
+          <w:highlight w:val="red"/>
         </w:rPr>
         <w:t>Side</w:t>
       </w:r>
@@ -5050,6 +5144,8 @@
       <w:r>
         <w:rPr>
           <w:rStyle w:val="nfasisintenso"/>
+          <w:color w:val="FFFFFF" w:themeColor="background1"/>
+          <w:highlight w:val="red"/>
         </w:rPr>
         <w:t xml:space="preserve"> </w:t>
       </w:r>
@@ -5057,6 +5153,8 @@
       <w:r>
         <w:rPr>
           <w:rStyle w:val="nfasisintenso"/>
+          <w:color w:val="FFFFFF" w:themeColor="background1"/>
+          <w:highlight w:val="red"/>
         </w:rPr>
         <w:t>Service</w:t>
       </w:r>
@@ -5064,6 +5162,8 @@
       <w:r>
         <w:rPr>
           <w:rStyle w:val="nfasisintenso"/>
+          <w:color w:val="FFFFFF" w:themeColor="background1"/>
+          <w:highlight w:val="red"/>
         </w:rPr>
         <w:t xml:space="preserve">, Android Mobile App, iOS Mobile App, </w:t>
       </w:r>
@@ -5071,6 +5171,8 @@
       <w:r>
         <w:rPr>
           <w:rStyle w:val="nfasisintenso"/>
+          <w:color w:val="FFFFFF" w:themeColor="background1"/>
+          <w:highlight w:val="red"/>
         </w:rPr>
         <w:t>Landing</w:t>
       </w:r>
@@ -5078,6 +5180,8 @@
       <w:r>
         <w:rPr>
           <w:rStyle w:val="nfasisintenso"/>
+          <w:color w:val="FFFFFF" w:themeColor="background1"/>
+          <w:highlight w:val="red"/>
         </w:rPr>
         <w:t xml:space="preserve"> Page), priorizados y distribuidos entre el número de Sprints. Debe crearse un repositorio en Git por cada subproducto del proyecto, considerando como colaboradores a todos los miembros del equipo. Artefactos: </w:t>
       </w:r>
@@ -5085,6 +5189,8 @@
       <w:r>
         <w:rPr>
           <w:rStyle w:val="nfasisintenso"/>
+          <w:color w:val="FFFFFF" w:themeColor="background1"/>
+          <w:highlight w:val="red"/>
         </w:rPr>
         <w:t>Product</w:t>
       </w:r>
@@ -5092,6 +5198,8 @@
       <w:r>
         <w:rPr>
           <w:rStyle w:val="nfasisintenso"/>
+          <w:color w:val="FFFFFF" w:themeColor="background1"/>
+          <w:highlight w:val="red"/>
         </w:rPr>
         <w:t xml:space="preserve"> Backlog, </w:t>
       </w:r>
@@ -5099,6 +5207,8 @@
       <w:r>
         <w:rPr>
           <w:rStyle w:val="nfasisintenso"/>
+          <w:color w:val="FFFFFF" w:themeColor="background1"/>
+          <w:highlight w:val="red"/>
         </w:rPr>
         <w:t>User</w:t>
       </w:r>
@@ -5106,6 +5216,8 @@
       <w:r>
         <w:rPr>
           <w:rStyle w:val="nfasisintenso"/>
+          <w:color w:val="FFFFFF" w:themeColor="background1"/>
+          <w:highlight w:val="red"/>
         </w:rPr>
         <w:t xml:space="preserve"> </w:t>
       </w:r>
@@ -5113,6 +5225,8 @@
       <w:r>
         <w:rPr>
           <w:rStyle w:val="nfasisintenso"/>
+          <w:color w:val="FFFFFF" w:themeColor="background1"/>
+          <w:highlight w:val="red"/>
         </w:rPr>
         <w:t>Stories</w:t>
       </w:r>
@@ -5120,6 +5234,8 @@
       <w:r>
         <w:rPr>
           <w:rStyle w:val="nfasisintenso"/>
+          <w:color w:val="FFFFFF" w:themeColor="background1"/>
+          <w:highlight w:val="red"/>
         </w:rPr>
         <w:t>, Repositorios en Git.</w:t>
       </w:r>
@@ -5131,12 +5247,15 @@
         <w:jc w:val="both"/>
         <w:rPr>
           <w:rStyle w:val="nfasisintenso"/>
-          <w:highlight w:val="green"/>
-        </w:rPr>
-      </w:pPr>
-      <w:r>
-        <w:rPr>
-          <w:rStyle w:val="nfasisintenso"/>
+          <w:color w:val="FFFFFF" w:themeColor="background1"/>
+          <w:highlight w:val="red"/>
+        </w:rPr>
+      </w:pPr>
+      <w:r>
+        <w:rPr>
+          <w:rStyle w:val="nfasisintenso"/>
+          <w:color w:val="FFFFFF" w:themeColor="background1"/>
+          <w:highlight w:val="red"/>
         </w:rPr>
         <w:t xml:space="preserve">Artefactos: </w:t>
       </w:r>
@@ -5144,6 +5263,8 @@
       <w:r>
         <w:rPr>
           <w:rStyle w:val="nfasisintenso"/>
+          <w:color w:val="FFFFFF" w:themeColor="background1"/>
+          <w:highlight w:val="red"/>
         </w:rPr>
         <w:t>Product</w:t>
       </w:r>
@@ -5151,6 +5272,8 @@
       <w:r>
         <w:rPr>
           <w:rStyle w:val="nfasisintenso"/>
+          <w:color w:val="FFFFFF" w:themeColor="background1"/>
+          <w:highlight w:val="red"/>
         </w:rPr>
         <w:t xml:space="preserve"> Backlog, </w:t>
       </w:r>
@@ -5158,6 +5281,8 @@
       <w:r>
         <w:rPr>
           <w:rStyle w:val="nfasisintenso"/>
+          <w:color w:val="FFFFFF" w:themeColor="background1"/>
+          <w:highlight w:val="red"/>
         </w:rPr>
         <w:t>User</w:t>
       </w:r>
@@ -5165,6 +5290,8 @@
       <w:r>
         <w:rPr>
           <w:rStyle w:val="nfasisintenso"/>
+          <w:color w:val="FFFFFF" w:themeColor="background1"/>
+          <w:highlight w:val="red"/>
         </w:rPr>
         <w:t xml:space="preserve"> </w:t>
       </w:r>
@@ -5172,6 +5299,8 @@
       <w:r>
         <w:rPr>
           <w:rStyle w:val="nfasisintenso"/>
+          <w:color w:val="FFFFFF" w:themeColor="background1"/>
+          <w:highlight w:val="red"/>
         </w:rPr>
         <w:t>Stories</w:t>
       </w:r>
@@ -5179,9 +5308,13 @@
       <w:r>
         <w:rPr>
           <w:rStyle w:val="nfasisintenso"/>
+          <w:color w:val="FFFFFF" w:themeColor="background1"/>
+          <w:highlight w:val="red"/>
         </w:rPr>
         <w:t>, Repositorios en Git</w:t>
       </w:r>
+      <w:bookmarkStart w:id="14" w:name="_GoBack"/>
+      <w:bookmarkEnd w:id="14"/>
     </w:p>
     <w:p>
       <w:pPr>
@@ -5209,7 +5342,7 @@
           <w:highlight w:val="green"/>
         </w:rPr>
       </w:pPr>
-      <w:bookmarkStart w:id="15" w:name="_Toc513164947"/>
+      <w:bookmarkStart w:id="15" w:name="_Toc513237837"/>
       <w:r>
         <w:rPr>
           <w:highlight w:val="green"/>
@@ -5286,7 +5419,7 @@
           <w:highlight w:val="green"/>
         </w:rPr>
       </w:pPr>
-      <w:bookmarkStart w:id="16" w:name="_Toc513164948"/>
+      <w:bookmarkStart w:id="16" w:name="_Toc513237838"/>
       <w:r>
         <w:rPr>
           <w:highlight w:val="green"/>
@@ -5339,7 +5472,7 @@
           <w:highlight w:val="yellow"/>
         </w:rPr>
       </w:pPr>
-      <w:bookmarkStart w:id="17" w:name="_Toc513164949"/>
+      <w:bookmarkStart w:id="17" w:name="_Toc513237839"/>
       <w:r>
         <w:rPr>
           <w:highlight w:val="yellow"/>
@@ -5363,7 +5496,7 @@
           <w:numId w:val="13"/>
         </w:numPr>
       </w:pPr>
-      <w:bookmarkStart w:id="18" w:name="_Toc513164950"/>
+      <w:bookmarkStart w:id="18" w:name="_Toc513237840"/>
       <w:r>
         <w:t>Rutas de repositorios de GitHub relacionados a la solución.</w:t>
       </w:r>
@@ -5388,7 +5521,7 @@
           <w:spacing w:val="0"/>
         </w:rPr>
       </w:pPr>
-      <w:bookmarkStart w:id="19" w:name="_Toc513164951"/>
+      <w:bookmarkStart w:id="19" w:name="_Toc513237841"/>
       <w:r>
         <w:rPr>
           <w:rStyle w:val="Ttulodellibro"/>
@@ -5437,7 +5570,7 @@
           <w:highlight w:val="yellow"/>
         </w:rPr>
       </w:pPr>
-      <w:bookmarkStart w:id="20" w:name="_Toc513164952"/>
+      <w:bookmarkStart w:id="20" w:name="_Toc513237842"/>
       <w:r>
         <w:rPr>
           <w:highlight w:val="yellow"/>
@@ -5457,7 +5590,7 @@
           <w:highlight w:val="yellow"/>
         </w:rPr>
       </w:pPr>
-      <w:bookmarkStart w:id="21" w:name="_Toc513164953"/>
+      <w:bookmarkStart w:id="21" w:name="_Toc513237843"/>
       <w:r>
         <w:rPr>
           <w:highlight w:val="yellow"/>
@@ -5480,7 +5613,7 @@
           <w:numId w:val="14"/>
         </w:numPr>
       </w:pPr>
-      <w:bookmarkStart w:id="22" w:name="_Toc513164954"/>
+      <w:bookmarkStart w:id="22" w:name="_Toc513237844"/>
       <w:r>
         <w:rPr>
           <w:highlight w:val="green"/>
@@ -5609,7 +5742,7 @@
           <w:numId w:val="14"/>
         </w:numPr>
       </w:pPr>
-      <w:bookmarkStart w:id="23" w:name="_Toc513164955"/>
+      <w:bookmarkStart w:id="23" w:name="_Toc513237845"/>
       <w:r>
         <w:rPr>
           <w:highlight w:val="green"/>
@@ -5713,7 +5846,7 @@
           <w:spacing w:val="0"/>
         </w:rPr>
       </w:pPr>
-      <w:bookmarkStart w:id="24" w:name="_Toc513164956"/>
+      <w:bookmarkStart w:id="24" w:name="_Toc513237846"/>
       <w:r>
         <w:rPr>
           <w:rStyle w:val="Ttulodellibro"/>
@@ -5750,7 +5883,7 @@
           <w:highlight w:val="green"/>
         </w:rPr>
       </w:pPr>
-      <w:bookmarkStart w:id="25" w:name="_Toc513164957"/>
+      <w:bookmarkStart w:id="25" w:name="_Toc513237847"/>
       <w:r>
         <w:rPr>
           <w:highlight w:val="green"/>
@@ -5805,6 +5938,7 @@
       <w:bookmarkStart w:id="26" w:name="_Toc513125403"/>
       <w:bookmarkStart w:id="27" w:name="_Toc513125530"/>
       <w:bookmarkStart w:id="28" w:name="_Toc513164958"/>
+      <w:bookmarkStart w:id="29" w:name="_Toc513237848"/>
       <w:r>
         <w:rPr>
           <w:rStyle w:val="nfasisintenso"/>
@@ -5897,6 +6031,7 @@
       <w:bookmarkEnd w:id="26"/>
       <w:bookmarkEnd w:id="27"/>
       <w:bookmarkEnd w:id="28"/>
+      <w:bookmarkEnd w:id="29"/>
       <w:r>
         <w:rPr>
           <w:rStyle w:val="nfasisintenso"/>
@@ -5915,11 +6050,11 @@
           <w:numId w:val="15"/>
         </w:numPr>
       </w:pPr>
-      <w:bookmarkStart w:id="29" w:name="_Toc513164959"/>
+      <w:bookmarkStart w:id="30" w:name="_Toc513237849"/>
       <w:r>
         <w:t>Video de demostración de navegación en aplicación (Android y iOS).</w:t>
       </w:r>
-      <w:bookmarkEnd w:id="29"/>
+      <w:bookmarkEnd w:id="30"/>
       <w:r>
         <w:t xml:space="preserve"> </w:t>
       </w:r>
@@ -5932,11 +6067,11 @@
           <w:numId w:val="15"/>
         </w:numPr>
       </w:pPr>
-      <w:bookmarkStart w:id="30" w:name="_Toc513164960"/>
+      <w:bookmarkStart w:id="31" w:name="_Toc513237850"/>
       <w:r>
         <w:t>Pruebas de Aceptación para Escenarios de interacción (Android y iOS).</w:t>
       </w:r>
-      <w:bookmarkEnd w:id="30"/>
+      <w:bookmarkEnd w:id="31"/>
     </w:p>
     <w:p>
       <w:pPr>
@@ -5946,11 +6081,11 @@
           <w:numId w:val="15"/>
         </w:numPr>
       </w:pPr>
-      <w:bookmarkStart w:id="31" w:name="_Toc513164961"/>
+      <w:bookmarkStart w:id="32" w:name="_Toc513237851"/>
       <w:r>
         <w:t>Video de evidencia de interacciones de usuarios del segmento objetivo con la experiencia móvil.</w:t>
       </w:r>
-      <w:bookmarkEnd w:id="31"/>
+      <w:bookmarkEnd w:id="32"/>
       <w:r>
         <w:t xml:space="preserve"> </w:t>
       </w:r>
@@ -5971,7 +6106,7 @@
           <w:spacing w:val="0"/>
         </w:rPr>
       </w:pPr>
-      <w:bookmarkStart w:id="32" w:name="_Toc513164962"/>
+      <w:bookmarkStart w:id="33" w:name="_Toc513237852"/>
       <w:r>
         <w:rPr>
           <w:rStyle w:val="Ttulodellibro"/>
@@ -5983,7 +6118,7 @@
         </w:rPr>
         <w:t>Informe de Participación: Proyecto del Curso</w:t>
       </w:r>
-      <w:bookmarkEnd w:id="32"/>
+      <w:bookmarkEnd w:id="33"/>
       <w:r>
         <w:rPr>
           <w:rStyle w:val="Ttulodellibro"/>
@@ -6007,14 +6142,14 @@
           <w:highlight w:val="yellow"/>
         </w:rPr>
       </w:pPr>
-      <w:bookmarkStart w:id="33" w:name="_Toc513164963"/>
+      <w:bookmarkStart w:id="34" w:name="_Toc513237853"/>
       <w:r>
         <w:rPr>
           <w:highlight w:val="yellow"/>
         </w:rPr>
         <w:t>Documento donde el coordinador resume la participación de cada integrante y la asigna a cada uno una calificación entre 0 y 20.</w:t>
       </w:r>
-      <w:bookmarkEnd w:id="33"/>
+      <w:bookmarkEnd w:id="34"/>
     </w:p>
     <w:p>
       <w:pPr>
@@ -6032,7 +6167,7 @@
           <w:spacing w:val="0"/>
         </w:rPr>
       </w:pPr>
-      <w:bookmarkStart w:id="34" w:name="_Toc513164964"/>
+      <w:bookmarkStart w:id="35" w:name="_Toc513237854"/>
       <w:r>
         <w:rPr>
           <w:rStyle w:val="Ttulodellibro"/>
@@ -6044,7 +6179,7 @@
         </w:rPr>
         <w:t>Presentación: Proyecto del Curso</w:t>
       </w:r>
-      <w:bookmarkEnd w:id="34"/>
+      <w:bookmarkEnd w:id="35"/>
       <w:r>
         <w:rPr>
           <w:rStyle w:val="Ttulodellibro"/>
@@ -6062,11 +6197,11 @@
         <w:pStyle w:val="Ttulo2"/>
         <w:ind w:left="708"/>
       </w:pPr>
-      <w:bookmarkStart w:id="35" w:name="_Toc513164965"/>
+      <w:bookmarkStart w:id="36" w:name="_Toc513237855"/>
       <w:r>
         <w:t>Archivo de PowerPoint</w:t>
       </w:r>
-      <w:bookmarkEnd w:id="35"/>
+      <w:bookmarkEnd w:id="36"/>
       <w:r>
         <w:t xml:space="preserve"> </w:t>
       </w:r>
@@ -6076,11 +6211,11 @@
         <w:pStyle w:val="Ttulo2"/>
         <w:ind w:left="708"/>
       </w:pPr>
-      <w:bookmarkStart w:id="36" w:name="_Toc513164966"/>
+      <w:bookmarkStart w:id="37" w:name="_Toc513237856"/>
       <w:r>
         <w:t>Carátula</w:t>
       </w:r>
-      <w:bookmarkEnd w:id="36"/>
+      <w:bookmarkEnd w:id="37"/>
       <w:r>
         <w:t xml:space="preserve"> </w:t>
       </w:r>
@@ -6090,11 +6225,11 @@
         <w:pStyle w:val="Ttulo2"/>
         <w:ind w:left="708"/>
       </w:pPr>
-      <w:bookmarkStart w:id="37" w:name="_Toc513164967"/>
+      <w:bookmarkStart w:id="38" w:name="_Toc513237857"/>
       <w:r>
         <w:t>Presentación de Miembros de Startup (con Fotos de Perfil, Nombres y Apellidos)</w:t>
       </w:r>
-      <w:bookmarkEnd w:id="37"/>
+      <w:bookmarkEnd w:id="38"/>
       <w:r>
         <w:t xml:space="preserve"> </w:t>
       </w:r>
@@ -6104,11 +6239,11 @@
         <w:pStyle w:val="Ttulo2"/>
         <w:ind w:left="708"/>
       </w:pPr>
-      <w:bookmarkStart w:id="38" w:name="_Toc513164968"/>
+      <w:bookmarkStart w:id="39" w:name="_Toc513237858"/>
       <w:r>
         <w:t>Antecedentes Acerca del Producto: Nombre, Objetivo, Alcance</w:t>
       </w:r>
-      <w:bookmarkEnd w:id="38"/>
+      <w:bookmarkEnd w:id="39"/>
     </w:p>
     <w:p>
       <w:pPr>
@@ -6118,7 +6253,7 @@
           <w:lang w:val="en-US"/>
         </w:rPr>
       </w:pPr>
-      <w:bookmarkStart w:id="39" w:name="_Toc513164969"/>
+      <w:bookmarkStart w:id="40" w:name="_Toc513237859"/>
       <w:proofErr w:type="spellStart"/>
       <w:r>
         <w:rPr>
@@ -6126,7 +6261,7 @@
         </w:rPr>
         <w:t>Needfinding</w:t>
       </w:r>
-      <w:bookmarkEnd w:id="39"/>
+      <w:bookmarkEnd w:id="40"/>
       <w:proofErr w:type="spellEnd"/>
       <w:r>
         <w:rPr>
@@ -6143,7 +6278,7 @@
           <w:lang w:val="en-US"/>
         </w:rPr>
       </w:pPr>
-      <w:bookmarkStart w:id="40" w:name="_Toc513164970"/>
+      <w:bookmarkStart w:id="41" w:name="_Toc513237860"/>
       <w:proofErr w:type="spellStart"/>
       <w:r>
         <w:rPr>
@@ -6165,7 +6300,7 @@
         </w:rPr>
         <w:t>objetivo</w:t>
       </w:r>
-      <w:bookmarkEnd w:id="40"/>
+      <w:bookmarkEnd w:id="41"/>
       <w:proofErr w:type="spellEnd"/>
       <w:r>
         <w:rPr>
@@ -6182,14 +6317,14 @@
           <w:lang w:val="en-US"/>
         </w:rPr>
       </w:pPr>
-      <w:bookmarkStart w:id="41" w:name="_Toc513164971"/>
+      <w:bookmarkStart w:id="42" w:name="_Toc513237861"/>
       <w:r>
         <w:rPr>
           <w:lang w:val="en-US"/>
         </w:rPr>
         <w:t>User Personas</w:t>
       </w:r>
-      <w:bookmarkEnd w:id="41"/>
+      <w:bookmarkEnd w:id="42"/>
       <w:r>
         <w:rPr>
           <w:lang w:val="en-US"/>
@@ -6205,14 +6340,14 @@
           <w:lang w:val="en-US"/>
         </w:rPr>
       </w:pPr>
-      <w:bookmarkStart w:id="42" w:name="_Toc513164972"/>
+      <w:bookmarkStart w:id="43" w:name="_Toc513237862"/>
       <w:r>
         <w:rPr>
           <w:lang w:val="en-US"/>
         </w:rPr>
         <w:t>User Task Matrix</w:t>
       </w:r>
-      <w:bookmarkEnd w:id="42"/>
+      <w:bookmarkEnd w:id="43"/>
       <w:r>
         <w:rPr>
           <w:lang w:val="en-US"/>
@@ -6228,14 +6363,14 @@
           <w:lang w:val="en-US"/>
         </w:rPr>
       </w:pPr>
-      <w:bookmarkStart w:id="43" w:name="_Toc513164973"/>
+      <w:bookmarkStart w:id="44" w:name="_Toc513237863"/>
       <w:r>
         <w:rPr>
           <w:lang w:val="en-US"/>
         </w:rPr>
         <w:t>User Stories</w:t>
       </w:r>
-      <w:bookmarkEnd w:id="43"/>
+      <w:bookmarkEnd w:id="44"/>
       <w:r>
         <w:rPr>
           <w:lang w:val="en-US"/>
@@ -6251,14 +6386,14 @@
           <w:lang w:val="en-US"/>
         </w:rPr>
       </w:pPr>
-      <w:bookmarkStart w:id="44" w:name="_Toc513164974"/>
+      <w:bookmarkStart w:id="45" w:name="_Toc513237864"/>
       <w:r>
         <w:rPr>
           <w:lang w:val="en-US"/>
         </w:rPr>
         <w:t>User Journey Maps</w:t>
       </w:r>
-      <w:bookmarkEnd w:id="44"/>
+      <w:bookmarkEnd w:id="45"/>
       <w:r>
         <w:rPr>
           <w:lang w:val="en-US"/>
@@ -6271,12 +6406,12 @@
         <w:pStyle w:val="Ttulo2"/>
         <w:ind w:left="708"/>
       </w:pPr>
-      <w:bookmarkStart w:id="45" w:name="_Toc513164975"/>
+      <w:bookmarkStart w:id="46" w:name="_Toc513237865"/>
       <w:proofErr w:type="spellStart"/>
       <w:r>
         <w:t>Wireframes</w:t>
       </w:r>
-      <w:bookmarkEnd w:id="45"/>
+      <w:bookmarkEnd w:id="46"/>
       <w:proofErr w:type="spellEnd"/>
       <w:r>
         <w:t xml:space="preserve"> </w:t>
@@ -6287,20 +6422,9 @@
         <w:pStyle w:val="Ttulo2"/>
         <w:ind w:left="708"/>
       </w:pPr>
-      <w:bookmarkStart w:id="46" w:name="_Toc513164976"/>
+      <w:bookmarkStart w:id="47" w:name="_Toc513237866"/>
       <w:r>
         <w:t>Resumen de Tecnologías utilizadas</w:t>
-      </w:r>
-      <w:bookmarkEnd w:id="46"/>
-    </w:p>
-    <w:p>
-      <w:pPr>
-        <w:pStyle w:val="Ttulo2"/>
-        <w:ind w:left="708"/>
-      </w:pPr>
-      <w:bookmarkStart w:id="47" w:name="_Toc513164977"/>
-      <w:r>
-        <w:t>Diagrama de Base de Datos</w:t>
       </w:r>
       <w:bookmarkEnd w:id="47"/>
     </w:p>
@@ -6309,31 +6433,20 @@
         <w:pStyle w:val="Ttulo2"/>
         <w:ind w:left="708"/>
       </w:pPr>
-      <w:bookmarkStart w:id="48" w:name="_Toc513164978"/>
-      <w:r>
-        <w:t>Diagrama de Clases</w:t>
+      <w:bookmarkStart w:id="48" w:name="_Toc513237867"/>
+      <w:r>
+        <w:t>Diagrama de Base de Datos</w:t>
       </w:r>
       <w:bookmarkEnd w:id="48"/>
-      <w:r>
-        <w:t xml:space="preserve"> </w:t>
-      </w:r>
     </w:p>
     <w:p>
       <w:pPr>
         <w:pStyle w:val="Ttulo2"/>
         <w:ind w:left="708"/>
       </w:pPr>
-      <w:bookmarkStart w:id="49" w:name="_Toc513164979"/>
-      <w:r>
-        <w:t xml:space="preserve">Demostración de soporte de </w:t>
-      </w:r>
-      <w:proofErr w:type="spellStart"/>
-      <w:r>
-        <w:t>backend</w:t>
-      </w:r>
-      <w:proofErr w:type="spellEnd"/>
-      <w:r>
-        <w:t xml:space="preserve"> para escenarios de interacción ofrecidos por la experiencia móvil.</w:t>
+      <w:bookmarkStart w:id="49" w:name="_Toc513237868"/>
+      <w:r>
+        <w:t>Diagrama de Clases</w:t>
       </w:r>
       <w:bookmarkEnd w:id="49"/>
       <w:r>
@@ -6345,12 +6458,34 @@
         <w:pStyle w:val="Ttulo2"/>
         <w:ind w:left="708"/>
       </w:pPr>
-      <w:bookmarkStart w:id="50" w:name="_Toc513164980"/>
+      <w:bookmarkStart w:id="50" w:name="_Toc513237869"/>
+      <w:r>
+        <w:t xml:space="preserve">Demostración de soporte de </w:t>
+      </w:r>
+      <w:proofErr w:type="spellStart"/>
+      <w:r>
+        <w:t>backend</w:t>
+      </w:r>
+      <w:proofErr w:type="spellEnd"/>
+      <w:r>
+        <w:t xml:space="preserve"> para escenarios de interacción ofrecidos por la experiencia móvil.</w:t>
+      </w:r>
+      <w:bookmarkEnd w:id="50"/>
+      <w:r>
+        <w:t xml:space="preserve"> </w:t>
+      </w:r>
+    </w:p>
+    <w:p>
+      <w:pPr>
+        <w:pStyle w:val="Ttulo2"/>
+        <w:ind w:left="708"/>
+      </w:pPr>
+      <w:bookmarkStart w:id="51" w:name="_Toc513237870"/>
       <w:r>
         <w:lastRenderedPageBreak/>
         <w:t>Demostración de escenarios de interacción utilizando la experiencia móvil.</w:t>
       </w:r>
-      <w:bookmarkEnd w:id="50"/>
+      <w:bookmarkEnd w:id="51"/>
       <w:r>
         <w:t xml:space="preserve"> </w:t>
       </w:r>
@@ -6360,11 +6495,11 @@
         <w:pStyle w:val="Ttulo2"/>
         <w:ind w:left="708"/>
       </w:pPr>
-      <w:bookmarkStart w:id="51" w:name="_Toc513164981"/>
+      <w:bookmarkStart w:id="52" w:name="_Toc513237871"/>
       <w:r>
         <w:t>Demostración de colaboración en desarrollo según estadísticas de GitHub.</w:t>
       </w:r>
-      <w:bookmarkEnd w:id="51"/>
+      <w:bookmarkEnd w:id="52"/>
     </w:p>
     <w:p/>
     <w:p/>
@@ -9395,7 +9530,7 @@
 </file>
 
 <file path=customXml/itemProps1.xml><?xml version="1.0" encoding="utf-8"?>
-<ds:datastoreItem xmlns:ds="http://schemas.openxmlformats.org/officeDocument/2006/customXml" ds:itemID="{47EA4740-F436-45AF-A9BB-5B48DC5F7F3E}">
+<ds:datastoreItem xmlns:ds="http://schemas.openxmlformats.org/officeDocument/2006/customXml" ds:itemID="{53F2593B-3B2E-4316-9952-66049C532553}">
   <ds:schemaRefs>
     <ds:schemaRef ds:uri="http://schemas.openxmlformats.org/officeDocument/2006/bibliography"/>
   </ds:schemaRefs>

</xml_diff>